<commit_message>
g 2019.05.22 No.03 modify
</commit_message>
<xml_diff>
--- a/001-description notimenow.docx
+++ b/001-description notimenow.docx
@@ -3,6 +3,11 @@
 <w:document xmlns:wpc="http://schemas.microsoft.com/office/word/2010/wordprocessingCanvas" xmlns:mc="http://schemas.openxmlformats.org/markup-compatibility/2006" xmlns:o="urn:schemas-microsoft-com:office:office" xmlns:r="http://schemas.openxmlformats.org/officeDocument/2006/relationships" xmlns:m="http://schemas.openxmlformats.org/officeDocument/2006/math" xmlns:v="urn:schemas-microsoft-com:vml" xmlns:wp14="http://schemas.microsoft.com/office/word/2010/wordprocessingDrawing" xmlns:wp="http://schemas.openxmlformats.org/drawingml/2006/wordprocessingDrawing" xmlns:w10="urn:schemas-microsoft-com:office:word" xmlns:w="http://schemas.openxmlformats.org/wordprocessingml/2006/main" xmlns:w14="http://schemas.microsoft.com/office/word/2010/wordml" xmlns:wpg="http://schemas.microsoft.com/office/word/2010/wordprocessingGroup" xmlns:wpi="http://schemas.microsoft.com/office/word/2010/wordprocessingInk" xmlns:wne="http://schemas.microsoft.com/office/word/2006/wordml" xmlns:wps="http://schemas.microsoft.com/office/word/2010/wordprocessingShape" mc:Ignorable="w14 wp14">
   <w:body>
     <w:p>
+      <w:pPr>
+        <w:rPr>
+          <w:rFonts w:hint="eastAsia"/>
+        </w:rPr>
+      </w:pPr>
       <w:r>
         <w:rPr>
           <w:rFonts w:hint="eastAsia"/>
@@ -15,15 +20,25 @@
         <w:rPr>
           <w:rFonts w:hint="eastAsia"/>
         </w:rPr>
-        <w:t>乙亥年桃月十八，始作</w:t>
+        <w:t>和光同尘</w:t>
       </w:r>
       <w:bookmarkStart w:id="0" w:name="_GoBack"/>
       <w:bookmarkEnd w:id="0"/>
+    </w:p>
+    <w:p>
+      <w:proofErr w:type="gramStart"/>
       <w:r>
         <w:rPr>
           <w:rFonts w:hint="eastAsia"/>
         </w:rPr>
-        <w:t>此书，以家族六</w:t>
+        <w:t>乙亥年桃月十八</w:t>
+      </w:r>
+      <w:proofErr w:type="gramEnd"/>
+      <w:r>
+        <w:rPr>
+          <w:rFonts w:hint="eastAsia"/>
+        </w:rPr>
+        <w:t>，始作此书，以家族六</w:t>
       </w:r>
       <w:r>
         <w:rPr>

</xml_diff>